<commit_message>
Agrego actividades de 2do trimestre
</commit_message>
<xml_diff>
--- a/App/app_documentacion/1er_trimestre/3_recoleccion/1_3_1_recoleccion_informacion (1).docx
+++ b/App/app_documentacion/1er_trimestre/3_recoleccion/1_3_1_recoleccion_informacion (1).docx
@@ -305,7 +305,7 @@
           <w:rFonts w:eastAsia="Times New Roman"/>
           <w:noProof/>
         </w:rPr>
-        <w:t>14 de diciembre de 2021</w:t>
+        <w:t>15 de diciembre de 2021</w:t>
       </w:r>
       <w:r>
         <w:rPr>
@@ -1339,6 +1339,9 @@
     </w:p>
     <w:p>
       <w:r>
+        <w:rPr>
+          <w:noProof/>
+        </w:rPr>
         <w:drawing>
           <wp:inline distT="0" distB="0" distL="0" distR="0" wp14:anchorId="4DDB1700" wp14:editId="1BB5FB93">
             <wp:extent cx="5958840" cy="5634355"/>
@@ -1611,10 +1614,10 @@
           <w:noProof/>
         </w:rPr>
         <w:drawing>
-          <wp:inline distT="0" distB="0" distL="0" distR="0" wp14:anchorId="62BCB3AB" wp14:editId="6E8B9689">
-            <wp:extent cx="6500486" cy="2371725"/>
+          <wp:inline distT="0" distB="0" distL="0" distR="0" wp14:anchorId="4E32DCD3" wp14:editId="5D407948">
+            <wp:extent cx="6690360" cy="2686050"/>
             <wp:effectExtent l="0" t="0" r="0" b="0"/>
-            <wp:docPr id="11" name="Imagen 11"/>
+            <wp:docPr id="7" name="Imagen 7" descr="Tabla, Calendario&#10;&#10;Descripción generada automáticamente"/>
             <wp:cNvGraphicFramePr>
               <a:graphicFrameLocks xmlns:a="http://schemas.openxmlformats.org/drawingml/2006/main" noChangeAspect="1"/>
             </wp:cNvGraphicFramePr>
@@ -1622,10 +1625,8 @@
               <a:graphicData uri="http://schemas.openxmlformats.org/drawingml/2006/picture">
                 <pic:pic xmlns:pic="http://schemas.openxmlformats.org/drawingml/2006/picture">
                   <pic:nvPicPr>
-                    <pic:cNvPr id="0" name="Picture 3"/>
-                    <pic:cNvPicPr>
-                      <a:picLocks noChangeAspect="1" noChangeArrowheads="1"/>
-                    </pic:cNvPicPr>
+                    <pic:cNvPr id="7" name="Imagen 7" descr="Tabla, Calendario&#10;&#10;Descripción generada automáticamente"/>
+                    <pic:cNvPicPr/>
                   </pic:nvPicPr>
                   <pic:blipFill>
                     <a:blip r:embed="rId14">
@@ -1635,23 +1636,18 @@
                         </a:ext>
                       </a:extLst>
                     </a:blip>
-                    <a:srcRect/>
                     <a:stretch>
                       <a:fillRect/>
                     </a:stretch>
                   </pic:blipFill>
-                  <pic:spPr bwMode="auto">
+                  <pic:spPr>
                     <a:xfrm>
                       <a:off x="0" y="0"/>
-                      <a:ext cx="6506398" cy="2373882"/>
+                      <a:ext cx="6701616" cy="2690569"/>
                     </a:xfrm>
                     <a:prstGeom prst="rect">
                       <a:avLst/>
                     </a:prstGeom>
-                    <a:noFill/>
-                    <a:ln>
-                      <a:noFill/>
-                    </a:ln>
                   </pic:spPr>
                 </pic:pic>
               </a:graphicData>
@@ -1697,7 +1693,6 @@
           <w:sz w:val="24"/>
           <w:szCs w:val="24"/>
         </w:rPr>
-        <w:lastRenderedPageBreak/>
         <w:t>Técnicas</w:t>
       </w:r>
       <w:bookmarkEnd w:id="4"/>
@@ -1715,7 +1710,7 @@
         <w:jc w:val="both"/>
       </w:pPr>
       <w:r>
-        <w:t>Aunque la entrevista permite capturar un conocimiento explicito, se requiere combinarla con otro tipo de técnicas, por tal razón, se realizó una observación documentada mediante una lista de chequeo, la cual permite aprender las tareas desarrolladas en la empresa y con ello adquirir un nivel de conocimiento destallado y puntual, el chequeo es deducido a partir del conocimiento adquirido.</w:t>
+        <w:t>Aunque la entrevista permite capturar un conocimiento explicito, se requiere combinarla con otro tipo de técnicas, por tal razón, se realizó una observación documentada mediante una lista de chequeo, la cual permite aprender las tareas desarrolladas en la empresa y con ello adquirir un nivel de conocimiento detallado y puntual, el chequeo es deducido a partir del conocimiento adquirido.</w:t>
       </w:r>
     </w:p>
     <w:p/>
@@ -1751,7 +1746,6 @@
           <w:sz w:val="24"/>
           <w:szCs w:val="24"/>
         </w:rPr>
-        <w:lastRenderedPageBreak/>
         <w:t>Instrumentos</w:t>
       </w:r>
       <w:bookmarkEnd w:id="5"/>
@@ -1988,7 +1982,6 @@
           <w:bCs/>
           <w:highlight w:val="white"/>
         </w:rPr>
-        <w:lastRenderedPageBreak/>
         <w:t xml:space="preserve">Conocer cómo se realizan las ventas en la empresa </w:t>
       </w:r>
     </w:p>
@@ -2685,6 +2678,7 @@
               <w:jc w:val="center"/>
             </w:pPr>
             <w:r>
+              <w:lastRenderedPageBreak/>
               <w:t>Los clientes entran con regularidad</w:t>
             </w:r>
           </w:p>
@@ -2736,7 +2730,6 @@
               <w:jc w:val="center"/>
             </w:pPr>
             <w:r>
-              <w:lastRenderedPageBreak/>
               <w:t>Existe manejo de clientes por redes sociales</w:t>
             </w:r>
           </w:p>
@@ -3039,148 +3032,148 @@
           <w:sz w:val="24"/>
           <w:szCs w:val="24"/>
         </w:rPr>
+        <w:t>Tabulación de la información</w:t>
+      </w:r>
+      <w:bookmarkEnd w:id="8"/>
+    </w:p>
+    <w:p>
+      <w:pPr>
+        <w:jc w:val="both"/>
+      </w:pPr>
+      <w:r>
+        <w:t xml:space="preserve">Buenos días, señora Janeth Ortiz. Primero que todo, darle las gracias por este tiempo que ustedes me regalan para poder conocer mucho más de la funcionalidad de su empresa. La señora Janeth es dueña de la empresa Peletería, Cueros y Color. </w:t>
+      </w:r>
+    </w:p>
+    <w:p>
+      <w:pPr>
+        <w:jc w:val="both"/>
+      </w:pPr>
+    </w:p>
+    <w:p>
+      <w:pPr>
+        <w:jc w:val="both"/>
+      </w:pPr>
+      <w:r>
+        <w:t xml:space="preserve">Entonces me gustaría saber, doña Yaneth, ¿cómo está conformada su empresa? </w:t>
+      </w:r>
+    </w:p>
+    <w:p>
+      <w:pPr>
+        <w:jc w:val="both"/>
+      </w:pPr>
+      <w:r>
+        <w:t xml:space="preserve">Sí, buenas tardes. Mi empresa está conformada por una sola persona que soy yo. </w:t>
+      </w:r>
+    </w:p>
+    <w:p>
+      <w:pPr>
+        <w:jc w:val="both"/>
+      </w:pPr>
+    </w:p>
+    <w:p>
+      <w:pPr>
+        <w:jc w:val="both"/>
+        <w:rPr>
+          <w:b/>
+          <w:bCs/>
+        </w:rPr>
+      </w:pPr>
+      <w:r>
+        <w:rPr>
+          <w:b/>
+          <w:bCs/>
+        </w:rPr>
+        <w:t xml:space="preserve">1. ¿De qué se trata su empresa? </w:t>
+      </w:r>
+    </w:p>
+    <w:p>
+      <w:pPr>
+        <w:jc w:val="both"/>
+      </w:pPr>
+      <w:r>
+        <w:t xml:space="preserve">Mi empresa se trata. Bueno, tenemos una fábrica de curtiembres como tal, se procesan los cueros y luego se hace la materia prima para fabricar los bolsos y calzado, billeteras, correas. </w:t>
+      </w:r>
+    </w:p>
+    <w:p>
+      <w:pPr>
+        <w:jc w:val="both"/>
+      </w:pPr>
+    </w:p>
+    <w:p>
+      <w:pPr>
+        <w:jc w:val="both"/>
+        <w:rPr>
+          <w:b/>
+          <w:bCs/>
+        </w:rPr>
+      </w:pPr>
+      <w:r>
+        <w:rPr>
+          <w:b/>
+          <w:bCs/>
+        </w:rPr>
+        <w:t xml:space="preserve">2. Señora Janet. ¿Cómo lleva el control de su negocio actualmente? </w:t>
+      </w:r>
+    </w:p>
+    <w:p>
+      <w:pPr>
+        <w:jc w:val="both"/>
+      </w:pPr>
+      <w:r>
+        <w:t>E</w:t>
+      </w:r>
+      <w:r>
+        <w:t xml:space="preserve">l control yo lo llevo, pues ahora lo tengo todo en un libro, lo que se va vendiendo y lo que entra y lo que sale, y también la contabilidad de todo. </w:t>
+      </w:r>
+    </w:p>
+    <w:p>
+      <w:pPr>
+        <w:jc w:val="both"/>
+      </w:pPr>
+    </w:p>
+    <w:p>
+      <w:pPr>
+        <w:jc w:val="both"/>
+        <w:rPr>
+          <w:b/>
+          <w:bCs/>
+        </w:rPr>
+      </w:pPr>
+      <w:r>
+        <w:rPr>
+          <w:b/>
+          <w:bCs/>
+        </w:rPr>
+        <w:t xml:space="preserve">3. ¿Cómo se ha desempeñado su empresa a través del tiempo? </w:t>
+      </w:r>
+    </w:p>
+    <w:p>
+      <w:pPr>
+        <w:jc w:val="both"/>
+      </w:pPr>
+      <w:r>
+        <w:t xml:space="preserve">Pues mi empresa está funcionando bien. Hasta luego. Pues cuando llegó la pandemia, eso un poco regular, las ventas, todo bajó muchísimo y ahorita estamos un poquito señora haciendo esto y ahorita pues estamos retomando nuevamente con el negocio. </w:t>
+      </w:r>
+    </w:p>
+    <w:p>
+      <w:pPr>
+        <w:jc w:val="both"/>
+      </w:pPr>
+    </w:p>
+    <w:p>
+      <w:pPr>
+        <w:jc w:val="both"/>
+        <w:rPr>
+          <w:b/>
+          <w:bCs/>
+        </w:rPr>
+      </w:pPr>
+      <w:r>
+        <w:rPr>
+          <w:b/>
+          <w:bCs/>
+        </w:rPr>
         <w:lastRenderedPageBreak/>
-        <w:t>Tabulación de la información</w:t>
-      </w:r>
-      <w:bookmarkEnd w:id="8"/>
-    </w:p>
-    <w:p>
-      <w:pPr>
-        <w:jc w:val="both"/>
-      </w:pPr>
-      <w:r>
-        <w:t xml:space="preserve">Buenos días, señora Janeth Ortiz. Primero que todo, darle las gracias por este tiempo que ustedes me regalan para poder conocer mucho más de la funcionalidad de su empresa. La señora Janeth es dueña de la empresa Peletería, Cueros y Color. </w:t>
-      </w:r>
-    </w:p>
-    <w:p>
-      <w:pPr>
-        <w:jc w:val="both"/>
-      </w:pPr>
-    </w:p>
-    <w:p>
-      <w:pPr>
-        <w:jc w:val="both"/>
-      </w:pPr>
-      <w:r>
-        <w:t xml:space="preserve">Entonces me gustaría saber, doña Yaneth, ¿cómo está conformada su empresa? </w:t>
-      </w:r>
-    </w:p>
-    <w:p>
-      <w:pPr>
-        <w:jc w:val="both"/>
-      </w:pPr>
-      <w:r>
-        <w:t xml:space="preserve">Sí, buenas tardes. Mi empresa está conformada por una sola persona que soy yo. </w:t>
-      </w:r>
-    </w:p>
-    <w:p>
-      <w:pPr>
-        <w:jc w:val="both"/>
-      </w:pPr>
-    </w:p>
-    <w:p>
-      <w:pPr>
-        <w:jc w:val="both"/>
-        <w:rPr>
-          <w:b/>
-          <w:bCs/>
-        </w:rPr>
-      </w:pPr>
-      <w:r>
-        <w:rPr>
-          <w:b/>
-          <w:bCs/>
-        </w:rPr>
-        <w:t xml:space="preserve">1. ¿De qué se trata su empresa? </w:t>
-      </w:r>
-    </w:p>
-    <w:p>
-      <w:pPr>
-        <w:jc w:val="both"/>
-      </w:pPr>
-      <w:r>
-        <w:t xml:space="preserve">Mi empresa se trata. Bueno, tenemos una fábrica de curtiembres como tal, se procesan los cueros y luego se hace la materia prima para fabricar los bolsos y calzado, billeteras, correas. </w:t>
-      </w:r>
-    </w:p>
-    <w:p>
-      <w:pPr>
-        <w:jc w:val="both"/>
-      </w:pPr>
-    </w:p>
-    <w:p>
-      <w:pPr>
-        <w:jc w:val="both"/>
-        <w:rPr>
-          <w:b/>
-          <w:bCs/>
-        </w:rPr>
-      </w:pPr>
-      <w:r>
-        <w:rPr>
-          <w:b/>
-          <w:bCs/>
-        </w:rPr>
-        <w:t xml:space="preserve">2. Señora Janet. ¿Cómo lleva el control de su negocio actualmente? </w:t>
-      </w:r>
-    </w:p>
-    <w:p>
-      <w:pPr>
-        <w:jc w:val="both"/>
-      </w:pPr>
-      <w:r>
-        <w:t>E</w:t>
-      </w:r>
-      <w:r>
-        <w:t xml:space="preserve">l control yo lo llevo, pues ahora lo tengo todo en un libro, lo que se va vendiendo y lo que entra y lo que sale, y también la contabilidad de todo. </w:t>
-      </w:r>
-    </w:p>
-    <w:p>
-      <w:pPr>
-        <w:jc w:val="both"/>
-      </w:pPr>
-    </w:p>
-    <w:p>
-      <w:pPr>
-        <w:jc w:val="both"/>
-        <w:rPr>
-          <w:b/>
-          <w:bCs/>
-        </w:rPr>
-      </w:pPr>
-      <w:r>
-        <w:rPr>
-          <w:b/>
-          <w:bCs/>
-        </w:rPr>
-        <w:t xml:space="preserve">3. ¿Cómo se ha desempeñado su empresa a través del tiempo? </w:t>
-      </w:r>
-    </w:p>
-    <w:p>
-      <w:pPr>
-        <w:jc w:val="both"/>
-      </w:pPr>
-      <w:r>
-        <w:t xml:space="preserve">Pues mi empresa está funcionando bien. Hasta luego. Pues cuando llegó la pandemia, eso un poco regular, las ventas, todo bajó muchísimo y ahorita estamos un poquito señora haciendo esto y ahorita pues estamos retomando nuevamente con el negocio. </w:t>
-      </w:r>
-    </w:p>
-    <w:p>
-      <w:pPr>
-        <w:jc w:val="both"/>
-      </w:pPr>
-    </w:p>
-    <w:p>
-      <w:pPr>
-        <w:jc w:val="both"/>
-        <w:rPr>
-          <w:b/>
-          <w:bCs/>
-        </w:rPr>
-      </w:pPr>
-      <w:r>
-        <w:rPr>
-          <w:b/>
-          <w:bCs/>
-        </w:rPr>
         <w:t xml:space="preserve">4. ¿Usted ha definido o implantado un organigrama funcional en la empresa con sus funciones y responsabilidades? </w:t>
       </w:r>
     </w:p>
@@ -3189,193 +3182,193 @@
         <w:jc w:val="both"/>
       </w:pPr>
       <w:r>
+        <w:t xml:space="preserve">Sí, por ahorita ya mis obligaciones y responsabilidades las tengo yo, porque anteriormente había una persona, pero ahora me toca a mí. </w:t>
+      </w:r>
+    </w:p>
+    <w:p>
+      <w:pPr>
+        <w:jc w:val="both"/>
+      </w:pPr>
+    </w:p>
+    <w:p>
+      <w:pPr>
+        <w:jc w:val="both"/>
+        <w:rPr>
+          <w:b/>
+          <w:bCs/>
+        </w:rPr>
+      </w:pPr>
+      <w:r>
+        <w:rPr>
+          <w:b/>
+          <w:bCs/>
+        </w:rPr>
+        <w:t>5. ¿</w:t>
+      </w:r>
+      <w:r>
+        <w:rPr>
+          <w:b/>
+          <w:bCs/>
+        </w:rPr>
+        <w:t xml:space="preserve">Cuántos proveedores diferentes tiene para cada tipo de materia prima o servicio utilizado en la producción de sus productos a los proveedores? </w:t>
+      </w:r>
+    </w:p>
+    <w:p>
+      <w:pPr>
+        <w:jc w:val="both"/>
+      </w:pPr>
+      <w:r>
+        <w:t>Tengo cinco proveedores</w:t>
+      </w:r>
+      <w:r>
+        <w:t>.</w:t>
+      </w:r>
+    </w:p>
+    <w:p>
+      <w:pPr>
+        <w:jc w:val="both"/>
+      </w:pPr>
+    </w:p>
+    <w:p>
+      <w:pPr>
+        <w:jc w:val="both"/>
+        <w:rPr>
+          <w:b/>
+          <w:bCs/>
+        </w:rPr>
+      </w:pPr>
+      <w:r>
+        <w:rPr>
+          <w:b/>
+          <w:bCs/>
+        </w:rPr>
+        <w:t xml:space="preserve">6. Doña Yaneth, ¿en dónde realiza usted la documentación de su empresa? </w:t>
+      </w:r>
+    </w:p>
+    <w:p>
+      <w:pPr>
+        <w:jc w:val="both"/>
+      </w:pPr>
+      <w:r>
+        <w:t xml:space="preserve">Eso lo manejo en libros y en cuadernos de contabilidad. </w:t>
+      </w:r>
+    </w:p>
+    <w:p>
+      <w:pPr>
+        <w:jc w:val="both"/>
+      </w:pPr>
+    </w:p>
+    <w:p>
+      <w:pPr>
+        <w:jc w:val="both"/>
+        <w:rPr>
+          <w:b/>
+          <w:bCs/>
+        </w:rPr>
+      </w:pPr>
+      <w:r>
+        <w:rPr>
+          <w:b/>
+          <w:bCs/>
+        </w:rPr>
+        <w:t xml:space="preserve">7. ¿Qué documentos legales manejan de su empresa? </w:t>
+      </w:r>
+    </w:p>
+    <w:p>
+      <w:pPr>
+        <w:jc w:val="both"/>
+      </w:pPr>
+      <w:r>
+        <w:t xml:space="preserve"> Cámara de Comercio y Nit</w:t>
+      </w:r>
+      <w:r>
+        <w:t>.</w:t>
+      </w:r>
+    </w:p>
+    <w:p>
+      <w:pPr>
+        <w:jc w:val="both"/>
+      </w:pPr>
+    </w:p>
+    <w:p>
+      <w:pPr>
+        <w:jc w:val="both"/>
+        <w:rPr>
+          <w:b/>
+          <w:bCs/>
+        </w:rPr>
+      </w:pPr>
+      <w:r>
+        <w:rPr>
+          <w:b/>
+          <w:bCs/>
+        </w:rPr>
+        <w:t xml:space="preserve">8. Con más el registro de la contabilidad de esos buenos le retomó la pregunta Señora Janeth, ¿cómo hace su registro de contabilidad en su empresa? </w:t>
+      </w:r>
+    </w:p>
+    <w:p>
+      <w:pPr>
+        <w:jc w:val="both"/>
+      </w:pPr>
+      <w:r>
+        <w:t xml:space="preserve">Mi registro de contabilidad de la empresa. Yo lo hago en cuaderno, en cuadernos de registro. Y la contabilidad se maneja cada mes, cada mes voy mirando lo que he vendido, lo que me queda. </w:t>
+      </w:r>
+    </w:p>
+    <w:p>
+      <w:pPr>
+        <w:jc w:val="both"/>
+      </w:pPr>
+    </w:p>
+    <w:p>
+      <w:pPr>
+        <w:jc w:val="both"/>
+        <w:rPr>
+          <w:b/>
+          <w:bCs/>
+        </w:rPr>
+      </w:pPr>
+      <w:r>
+        <w:rPr>
+          <w:b/>
+          <w:bCs/>
+        </w:rPr>
+        <w:t>10. ¿</w:t>
+      </w:r>
+      <w:r>
+        <w:rPr>
+          <w:b/>
+          <w:bCs/>
+        </w:rPr>
+        <w:t xml:space="preserve">Cómo realiza su sistema de facturación? </w:t>
+      </w:r>
+    </w:p>
+    <w:p>
+      <w:pPr>
+        <w:jc w:val="both"/>
+      </w:pPr>
+      <w:r>
+        <w:t xml:space="preserve">Manejo talonario, recibos y pues todo es legal. </w:t>
+      </w:r>
+    </w:p>
+    <w:p>
+      <w:pPr>
+        <w:jc w:val="both"/>
+      </w:pPr>
+    </w:p>
+    <w:p>
+      <w:pPr>
+        <w:jc w:val="both"/>
+        <w:rPr>
+          <w:b/>
+          <w:bCs/>
+        </w:rPr>
+      </w:pPr>
+      <w:r>
+        <w:rPr>
+          <w:b/>
+          <w:bCs/>
+        </w:rPr>
         <w:lastRenderedPageBreak/>
-        <w:t xml:space="preserve">Sí, por ahorita ya mis obligaciones y responsabilidades las tengo yo, porque anteriormente había una persona, pero ahora me toca a mí. </w:t>
-      </w:r>
-    </w:p>
-    <w:p>
-      <w:pPr>
-        <w:jc w:val="both"/>
-      </w:pPr>
-    </w:p>
-    <w:p>
-      <w:pPr>
-        <w:jc w:val="both"/>
-        <w:rPr>
-          <w:b/>
-          <w:bCs/>
-        </w:rPr>
-      </w:pPr>
-      <w:r>
-        <w:rPr>
-          <w:b/>
-          <w:bCs/>
-        </w:rPr>
-        <w:t>5. ¿</w:t>
-      </w:r>
-      <w:r>
-        <w:rPr>
-          <w:b/>
-          <w:bCs/>
-        </w:rPr>
-        <w:t xml:space="preserve">Cuántos proveedores diferentes tiene para cada tipo de materia prima o servicio utilizado en la producción de sus productos a los proveedores? </w:t>
-      </w:r>
-    </w:p>
-    <w:p>
-      <w:pPr>
-        <w:jc w:val="both"/>
-      </w:pPr>
-      <w:r>
-        <w:t>Tengo cinco proveedores</w:t>
-      </w:r>
-      <w:r>
-        <w:t>.</w:t>
-      </w:r>
-    </w:p>
-    <w:p>
-      <w:pPr>
-        <w:jc w:val="both"/>
-      </w:pPr>
-    </w:p>
-    <w:p>
-      <w:pPr>
-        <w:jc w:val="both"/>
-        <w:rPr>
-          <w:b/>
-          <w:bCs/>
-        </w:rPr>
-      </w:pPr>
-      <w:r>
-        <w:rPr>
-          <w:b/>
-          <w:bCs/>
-        </w:rPr>
-        <w:t xml:space="preserve">6. Doña Yaneth, ¿en dónde realiza usted la documentación de su empresa? </w:t>
-      </w:r>
-    </w:p>
-    <w:p>
-      <w:pPr>
-        <w:jc w:val="both"/>
-      </w:pPr>
-      <w:r>
-        <w:t xml:space="preserve">Eso lo manejo en libros y en cuadernos de contabilidad. </w:t>
-      </w:r>
-    </w:p>
-    <w:p>
-      <w:pPr>
-        <w:jc w:val="both"/>
-      </w:pPr>
-    </w:p>
-    <w:p>
-      <w:pPr>
-        <w:jc w:val="both"/>
-        <w:rPr>
-          <w:b/>
-          <w:bCs/>
-        </w:rPr>
-      </w:pPr>
-      <w:r>
-        <w:rPr>
-          <w:b/>
-          <w:bCs/>
-        </w:rPr>
-        <w:t xml:space="preserve">7. ¿Qué documentos legales manejan de su empresa? </w:t>
-      </w:r>
-    </w:p>
-    <w:p>
-      <w:pPr>
-        <w:jc w:val="both"/>
-      </w:pPr>
-      <w:r>
-        <w:t xml:space="preserve"> Cámara de Comercio y Nit</w:t>
-      </w:r>
-      <w:r>
-        <w:t>.</w:t>
-      </w:r>
-    </w:p>
-    <w:p>
-      <w:pPr>
-        <w:jc w:val="both"/>
-      </w:pPr>
-    </w:p>
-    <w:p>
-      <w:pPr>
-        <w:jc w:val="both"/>
-        <w:rPr>
-          <w:b/>
-          <w:bCs/>
-        </w:rPr>
-      </w:pPr>
-      <w:r>
-        <w:rPr>
-          <w:b/>
-          <w:bCs/>
-        </w:rPr>
-        <w:t xml:space="preserve">8. Con más el registro de la contabilidad de esos buenos le retomó la pregunta Señora Janeth, ¿cómo hace su registro de contabilidad en su empresa? </w:t>
-      </w:r>
-    </w:p>
-    <w:p>
-      <w:pPr>
-        <w:jc w:val="both"/>
-      </w:pPr>
-      <w:r>
-        <w:t xml:space="preserve">Mi registro de contabilidad de la empresa. Yo lo hago en cuaderno, en cuadernos de registro. Y la contabilidad se maneja cada mes, cada mes voy mirando lo que he vendido, lo que me queda. </w:t>
-      </w:r>
-    </w:p>
-    <w:p>
-      <w:pPr>
-        <w:jc w:val="both"/>
-      </w:pPr>
-    </w:p>
-    <w:p>
-      <w:pPr>
-        <w:jc w:val="both"/>
-        <w:rPr>
-          <w:b/>
-          <w:bCs/>
-        </w:rPr>
-      </w:pPr>
-      <w:r>
-        <w:rPr>
-          <w:b/>
-          <w:bCs/>
-        </w:rPr>
-        <w:t>10. ¿</w:t>
-      </w:r>
-      <w:r>
-        <w:rPr>
-          <w:b/>
-          <w:bCs/>
-        </w:rPr>
-        <w:t xml:space="preserve">Cómo realiza su sistema de facturación? </w:t>
-      </w:r>
-    </w:p>
-    <w:p>
-      <w:pPr>
-        <w:jc w:val="both"/>
-      </w:pPr>
-      <w:r>
-        <w:t xml:space="preserve">Manejo talonario, recibos y pues todo es legal. </w:t>
-      </w:r>
-    </w:p>
-    <w:p>
-      <w:pPr>
-        <w:jc w:val="both"/>
-      </w:pPr>
-    </w:p>
-    <w:p>
-      <w:pPr>
-        <w:jc w:val="both"/>
-        <w:rPr>
-          <w:b/>
-          <w:bCs/>
-        </w:rPr>
-      </w:pPr>
-      <w:r>
-        <w:rPr>
-          <w:b/>
-          <w:bCs/>
-        </w:rPr>
         <w:t xml:space="preserve">11. ¿Cómo tiene conformado su inventario? </w:t>
       </w:r>
     </w:p>
@@ -3384,185 +3377,185 @@
         <w:jc w:val="both"/>
       </w:pPr>
       <w:r>
+        <w:t>El inventario, todo lo anoto y cada mes hago como un archivo de todo lo que tengo, de lo que ha salido.</w:t>
+      </w:r>
+    </w:p>
+    <w:p>
+      <w:pPr>
+        <w:jc w:val="both"/>
+      </w:pPr>
+    </w:p>
+    <w:p>
+      <w:pPr>
+        <w:jc w:val="both"/>
+        <w:rPr>
+          <w:b/>
+          <w:bCs/>
+        </w:rPr>
+      </w:pPr>
+      <w:r>
+        <w:rPr>
+          <w:b/>
+          <w:bCs/>
+        </w:rPr>
+        <w:t>12. ¿y cada cuánto lleva registro de su inventario cada mes. ¿Doña Janeth son todos sus productos individualmente rentables?</w:t>
+      </w:r>
+    </w:p>
+    <w:p>
+      <w:pPr>
+        <w:jc w:val="both"/>
+      </w:pPr>
+      <w:r>
+        <w:t xml:space="preserve"> Sí son rentables todos los productos y el inventario lo hago cada mes.</w:t>
+      </w:r>
+    </w:p>
+    <w:p>
+      <w:pPr>
+        <w:jc w:val="both"/>
+      </w:pPr>
+    </w:p>
+    <w:p>
+      <w:pPr>
+        <w:jc w:val="both"/>
+        <w:rPr>
+          <w:b/>
+          <w:bCs/>
+        </w:rPr>
+      </w:pPr>
+      <w:r>
+        <w:rPr>
+          <w:b/>
+          <w:bCs/>
+        </w:rPr>
+        <w:t xml:space="preserve">13. ¿Cuántas líneas de producto tiene su empresa? </w:t>
+      </w:r>
+    </w:p>
+    <w:p>
+      <w:pPr>
+        <w:jc w:val="both"/>
+      </w:pPr>
+      <w:r>
+        <w:t xml:space="preserve">Líneas, Pues manejo bolso de dama, bolso de hombre, billetera, cinturones, pieles para calzado. </w:t>
+      </w:r>
+    </w:p>
+    <w:p>
+      <w:pPr>
+        <w:jc w:val="both"/>
+        <w:rPr>
+          <w:b/>
+          <w:bCs/>
+        </w:rPr>
+      </w:pPr>
+    </w:p>
+    <w:p>
+      <w:pPr>
+        <w:jc w:val="both"/>
+        <w:rPr>
+          <w:b/>
+          <w:bCs/>
+        </w:rPr>
+      </w:pPr>
+      <w:r>
+        <w:rPr>
+          <w:b/>
+          <w:bCs/>
+        </w:rPr>
+        <w:t xml:space="preserve">14. ¿Pueden otros vender tus productos o están protegidos, por ejemplo, ante patentes exclusivas? </w:t>
+      </w:r>
+    </w:p>
+    <w:p>
+      <w:pPr>
+        <w:jc w:val="both"/>
+      </w:pPr>
+      <w:r>
+        <w:t>No, no están protegidos, si, los pueden vender otros.</w:t>
+      </w:r>
+    </w:p>
+    <w:p>
+      <w:pPr>
+        <w:jc w:val="both"/>
+      </w:pPr>
+    </w:p>
+    <w:p>
+      <w:pPr>
+        <w:jc w:val="both"/>
+        <w:rPr>
+          <w:b/>
+          <w:bCs/>
+        </w:rPr>
+      </w:pPr>
+      <w:r>
+        <w:rPr>
+          <w:b/>
+          <w:bCs/>
+        </w:rPr>
+        <w:t xml:space="preserve">15. ¿Cómo se selecciona a los proveedores aquí en su empresa? </w:t>
+      </w:r>
+    </w:p>
+    <w:p>
+      <w:pPr>
+        <w:jc w:val="both"/>
+      </w:pPr>
+      <w:r>
+        <w:t xml:space="preserve">Yo los selecciono por la calidad de los productos. </w:t>
+      </w:r>
+    </w:p>
+    <w:p>
+      <w:pPr>
+        <w:jc w:val="both"/>
+      </w:pPr>
+    </w:p>
+    <w:p>
+      <w:pPr>
+        <w:jc w:val="both"/>
+        <w:rPr>
+          <w:b/>
+          <w:bCs/>
+        </w:rPr>
+      </w:pPr>
+      <w:r>
+        <w:rPr>
+          <w:b/>
+          <w:bCs/>
+        </w:rPr>
+        <w:t xml:space="preserve">16. ¿Qué sistema de información utiliza o redes sociales utiliza para dar a conocer sus productos? </w:t>
+      </w:r>
+    </w:p>
+    <w:p>
+      <w:pPr>
+        <w:jc w:val="both"/>
+      </w:pPr>
+      <w:r>
+        <w:t>No, no utilizo redes sociales, ni sistemas.</w:t>
+      </w:r>
+    </w:p>
+    <w:p>
+      <w:pPr>
+        <w:jc w:val="both"/>
+      </w:pPr>
+    </w:p>
+    <w:p>
+      <w:pPr>
+        <w:jc w:val="both"/>
+        <w:rPr>
+          <w:b/>
+          <w:bCs/>
+        </w:rPr>
+      </w:pPr>
+      <w:r>
+        <w:rPr>
+          <w:b/>
+          <w:bCs/>
+        </w:rPr>
+        <w:t>17. ¿Cómo se dan a conocer sus productos?</w:t>
+      </w:r>
+    </w:p>
+    <w:p>
+      <w:pPr>
+        <w:jc w:val="both"/>
+      </w:pPr>
+      <w:r>
         <w:lastRenderedPageBreak/>
-        <w:t>El inventario, todo lo anoto y cada mes hago como un archivo de todo lo que tengo, de lo que ha salido.</w:t>
-      </w:r>
-    </w:p>
-    <w:p>
-      <w:pPr>
-        <w:jc w:val="both"/>
-      </w:pPr>
-    </w:p>
-    <w:p>
-      <w:pPr>
-        <w:jc w:val="both"/>
-        <w:rPr>
-          <w:b/>
-          <w:bCs/>
-        </w:rPr>
-      </w:pPr>
-      <w:r>
-        <w:rPr>
-          <w:b/>
-          <w:bCs/>
-        </w:rPr>
-        <w:t>12. ¿y cada cuánto lleva registro de su inventario cada mes. ¿Doña Janeth son todos sus productos individualmente rentables?</w:t>
-      </w:r>
-    </w:p>
-    <w:p>
-      <w:pPr>
-        <w:jc w:val="both"/>
-      </w:pPr>
-      <w:r>
-        <w:t xml:space="preserve"> Sí son rentables todos los productos y el inventario lo hago cada mes.</w:t>
-      </w:r>
-    </w:p>
-    <w:p>
-      <w:pPr>
-        <w:jc w:val="both"/>
-      </w:pPr>
-    </w:p>
-    <w:p>
-      <w:pPr>
-        <w:jc w:val="both"/>
-        <w:rPr>
-          <w:b/>
-          <w:bCs/>
-        </w:rPr>
-      </w:pPr>
-      <w:r>
-        <w:rPr>
-          <w:b/>
-          <w:bCs/>
-        </w:rPr>
-        <w:t xml:space="preserve">13. ¿Cuántas líneas de producto tiene su empresa? </w:t>
-      </w:r>
-    </w:p>
-    <w:p>
-      <w:pPr>
-        <w:jc w:val="both"/>
-      </w:pPr>
-      <w:r>
-        <w:t xml:space="preserve">Líneas, Pues manejo bolso de dama, bolso de hombre, billetera, cinturones, pieles para calzado. </w:t>
-      </w:r>
-    </w:p>
-    <w:p>
-      <w:pPr>
-        <w:jc w:val="both"/>
-        <w:rPr>
-          <w:b/>
-          <w:bCs/>
-        </w:rPr>
-      </w:pPr>
-    </w:p>
-    <w:p>
-      <w:pPr>
-        <w:jc w:val="both"/>
-        <w:rPr>
-          <w:b/>
-          <w:bCs/>
-        </w:rPr>
-      </w:pPr>
-      <w:r>
-        <w:rPr>
-          <w:b/>
-          <w:bCs/>
-        </w:rPr>
-        <w:t xml:space="preserve">14. ¿Pueden otros vender tus productos o están protegidos, por ejemplo, ante patentes exclusivas? </w:t>
-      </w:r>
-    </w:p>
-    <w:p>
-      <w:pPr>
-        <w:jc w:val="both"/>
-      </w:pPr>
-      <w:r>
-        <w:t>No, no están protegidos, si, los pueden vender otros.</w:t>
-      </w:r>
-    </w:p>
-    <w:p>
-      <w:pPr>
-        <w:jc w:val="both"/>
-      </w:pPr>
-    </w:p>
-    <w:p>
-      <w:pPr>
-        <w:jc w:val="both"/>
-        <w:rPr>
-          <w:b/>
-          <w:bCs/>
-        </w:rPr>
-      </w:pPr>
-      <w:r>
-        <w:rPr>
-          <w:b/>
-          <w:bCs/>
-        </w:rPr>
-        <w:t xml:space="preserve">15. ¿Cómo se selecciona a los proveedores aquí en su empresa? </w:t>
-      </w:r>
-    </w:p>
-    <w:p>
-      <w:pPr>
-        <w:jc w:val="both"/>
-      </w:pPr>
-      <w:r>
-        <w:t xml:space="preserve">Yo los selecciono por la calidad de los productos. </w:t>
-      </w:r>
-    </w:p>
-    <w:p>
-      <w:pPr>
-        <w:jc w:val="both"/>
-      </w:pPr>
-    </w:p>
-    <w:p>
-      <w:pPr>
-        <w:jc w:val="both"/>
-        <w:rPr>
-          <w:b/>
-          <w:bCs/>
-        </w:rPr>
-      </w:pPr>
-      <w:r>
-        <w:rPr>
-          <w:b/>
-          <w:bCs/>
-        </w:rPr>
-        <w:t xml:space="preserve">16. ¿Qué sistema de información utiliza o redes sociales utiliza para dar a conocer sus productos? </w:t>
-      </w:r>
-    </w:p>
-    <w:p>
-      <w:pPr>
-        <w:jc w:val="both"/>
-      </w:pPr>
-      <w:r>
-        <w:t>No, no utilizo redes sociales, ni sistemas.</w:t>
-      </w:r>
-    </w:p>
-    <w:p>
-      <w:pPr>
-        <w:jc w:val="both"/>
-      </w:pPr>
-    </w:p>
-    <w:p>
-      <w:pPr>
-        <w:jc w:val="both"/>
-        <w:rPr>
-          <w:b/>
-          <w:bCs/>
-        </w:rPr>
-      </w:pPr>
-      <w:r>
-        <w:rPr>
-          <w:b/>
-          <w:bCs/>
-        </w:rPr>
-        <w:t>17. ¿Cómo se dan a conocer sus productos?</w:t>
-      </w:r>
-    </w:p>
-    <w:p>
-      <w:pPr>
-        <w:jc w:val="both"/>
-      </w:pPr>
-      <w:r>
         <w:t xml:space="preserve">acá en el almacén, los recibos, así los vendo. </w:t>
       </w:r>
     </w:p>
@@ -3699,7 +3692,6 @@
           <w:sz w:val="24"/>
           <w:szCs w:val="24"/>
         </w:rPr>
-        <w:lastRenderedPageBreak/>
         <w:t>Reportes gráficos</w:t>
       </w:r>
       <w:bookmarkEnd w:id="9"/>
@@ -3798,7 +3790,6 @@
           <w:sz w:val="24"/>
           <w:szCs w:val="24"/>
         </w:rPr>
-        <w:lastRenderedPageBreak/>
         <w:t>Análisis de la Información</w:t>
       </w:r>
       <w:bookmarkEnd w:id="10"/>

</xml_diff>